<commit_message>
Fixed some stuff to convert to JAR, updated log and added organisation folders phase 2
</commit_message>
<xml_diff>
--- a/Organizational/Product Phase 1/User Manual (README).docx
+++ b/Organizational/Product Phase 1/User Manual (README).docx
@@ -20,16 +20,13 @@
     </w:p>
     <w:p>
       <w:r>
-        <w:t xml:space="preserve">In order to play the game, we have generated an easily executable .jar-file that has been uploaded next to the code in the zip-file. This means no hassle with IDE’s for running our software. Just double-click the .jar-file we </w:t>
-      </w:r>
-      <w:r>
-        <w:t>provided,</w:t>
+        <w:t>In order to run the code, please unzip the file and keep the "res" folder in the same directory and the jar-file. Then, just double click the jar-file.</w:t>
       </w:r>
       <w:r>
         <w:t xml:space="preserve"> </w:t>
       </w:r>
       <w:r>
-        <w:t>and everything should work! If it doesn’t, open your command prompt and type “java -jar PATH_TO_JAR_FILE” and it should run.</w:t>
+        <w:t>This should execute the code. Please note that on Mac this might be a little bit more difficult (Thank you Gatekeeper), so we recommend Window for an easy installation.</w:t>
       </w:r>
     </w:p>
     <w:p>
@@ -66,10 +63,10 @@
         <w:t xml:space="preserve">Once you’ve </w:t>
       </w:r>
       <w:r>
-        <w:t xml:space="preserve">designed your course, save the changes and go to the main menu </w:t>
-      </w:r>
-      <w:r>
-        <w:t xml:space="preserve">and play the game! You can select your desired </w:t>
+        <w:t>designed your course</w:t>
+      </w:r>
+      <w:r>
+        <w:t xml:space="preserve"> play the game! You can select your desired </w:t>
       </w:r>
       <w:r>
         <w:t xml:space="preserve">game mode. Once the game has loaded, you can </w:t>
@@ -167,74 +164,7 @@
               <w:cnfStyle w:val="000000000000" w:firstRow="0" w:lastRow="0" w:firstColumn="0" w:lastColumn="0" w:oddVBand="0" w:evenVBand="0" w:oddHBand="0" w:evenHBand="0" w:firstRowFirstColumn="0" w:firstRowLastColumn="0" w:lastRowFirstColumn="0" w:lastRowLastColumn="0"/>
             </w:pPr>
             <w:r>
-              <w:t xml:space="preserve">Decreases </w:t>
-            </w:r>
-            <w:r>
-              <w:t xml:space="preserve">the velocity of the </w:t>
-            </w:r>
-            <w:r>
-              <w:t>shot</w:t>
-            </w:r>
-          </w:p>
-        </w:tc>
-      </w:tr>
-      <w:tr>
-        <w:trPr>
-          <w:cnfStyle w:val="000000100000" w:firstRow="0" w:lastRow="0" w:firstColumn="0" w:lastColumn="0" w:oddVBand="0" w:evenVBand="0" w:oddHBand="1" w:evenHBand="0" w:firstRowFirstColumn="0" w:firstRowLastColumn="0" w:lastRowFirstColumn="0" w:lastRowLastColumn="0"/>
-        </w:trPr>
-        <w:tc>
-          <w:tcPr>
-            <w:cnfStyle w:val="001000000000" w:firstRow="0" w:lastRow="0" w:firstColumn="1" w:lastColumn="0" w:oddVBand="0" w:evenVBand="0" w:oddHBand="0" w:evenHBand="0" w:firstRowFirstColumn="0" w:firstRowLastColumn="0" w:lastRowFirstColumn="0" w:lastRowLastColumn="0"/>
-            <w:tcW w:w="4698" w:type="dxa"/>
-          </w:tcPr>
-          <w:p>
-            <w:r>
-              <w:t>W</w:t>
-            </w:r>
-          </w:p>
-        </w:tc>
-        <w:tc>
-          <w:tcPr>
-            <w:tcW w:w="4927" w:type="dxa"/>
-          </w:tcPr>
-          <w:p>
-            <w:pPr>
-              <w:cnfStyle w:val="000000100000" w:firstRow="0" w:lastRow="0" w:firstColumn="0" w:lastColumn="0" w:oddVBand="0" w:evenVBand="0" w:oddHBand="1" w:evenHBand="0" w:firstRowFirstColumn="0" w:firstRowLastColumn="0" w:lastRowFirstColumn="0" w:lastRowLastColumn="0"/>
-            </w:pPr>
-            <w:r>
-              <w:t>Move the camera upwards, focusing on the ball</w:t>
-            </w:r>
-          </w:p>
-        </w:tc>
-      </w:tr>
-      <w:tr>
-        <w:tc>
-          <w:tcPr>
-            <w:cnfStyle w:val="001000000000" w:firstRow="0" w:lastRow="0" w:firstColumn="1" w:lastColumn="0" w:oddVBand="0" w:evenVBand="0" w:oddHBand="0" w:evenHBand="0" w:firstRowFirstColumn="0" w:firstRowLastColumn="0" w:lastRowFirstColumn="0" w:lastRowLastColumn="0"/>
-            <w:tcW w:w="4698" w:type="dxa"/>
-          </w:tcPr>
-          <w:p>
-            <w:r>
-              <w:t>S</w:t>
-            </w:r>
-          </w:p>
-        </w:tc>
-        <w:tc>
-          <w:tcPr>
-            <w:tcW w:w="4927" w:type="dxa"/>
-          </w:tcPr>
-          <w:p>
-            <w:pPr>
-              <w:cnfStyle w:val="000000000000" w:firstRow="0" w:lastRow="0" w:firstColumn="0" w:lastColumn="0" w:oddVBand="0" w:evenVBand="0" w:oddHBand="0" w:evenHBand="0" w:firstRowFirstColumn="0" w:firstRowLastColumn="0" w:lastRowFirstColumn="0" w:lastRowLastColumn="0"/>
-            </w:pPr>
-            <w:r>
-              <w:t xml:space="preserve">Move the camera </w:t>
-            </w:r>
-            <w:r>
-              <w:t>down</w:t>
-            </w:r>
-            <w:r>
-              <w:t>wards, focusing on the ball</w:t>
+              <w:t>Decreases the velocity of the shot</w:t>
             </w:r>
           </w:p>
         </w:tc>
@@ -276,7 +206,10 @@
           </w:tcPr>
           <w:p>
             <w:r>
-              <w:t>SWIPE LEFT &amp; RIGHT (MOUSE)</w:t>
+              <w:t xml:space="preserve">MOUSE LEFT CLICK </w:t>
+            </w:r>
+            <w:r>
+              <w:t>+ MOUSE MOVEMENT</w:t>
             </w:r>
           </w:p>
         </w:tc>
@@ -309,7 +242,93 @@
         <w:t>The ball will be shot in the direction that the camera is pointing with your desired velocity.</w:t>
       </w:r>
       <w:r>
-        <w:t xml:space="preserve"> Once the ball is in the target range, the game will return to the main menu and show you how many moved were used.</w:t>
+        <w:t xml:space="preserve"> Once the ball is in the target range, the game will return to the main men</w:t>
+      </w:r>
+      <w:r>
+        <w:t>u.</w:t>
+      </w:r>
+    </w:p>
+    <w:p>
+      <w:pPr>
+        <w:pStyle w:val="Heading1"/>
+      </w:pPr>
+      <w:r>
+        <w:t xml:space="preserve">Battling the </w:t>
+      </w:r>
+      <w:r>
+        <w:t>bot</w:t>
+      </w:r>
+    </w:p>
+    <w:p>
+      <w:r>
+        <w:t>In order to play against the bot player</w:t>
+      </w:r>
+      <w:r>
+        <w:t xml:space="preserve"> or test the bot</w:t>
+      </w:r>
+      <w:r>
+        <w:t xml:space="preserve">, select the “Player vs Bot” game mode. This </w:t>
+      </w:r>
+      <w:r>
+        <w:t>will create a game in which you have to battle the bot! You are “Player 1”, which uses normal player controls and the bot is “Player 2”.</w:t>
+      </w:r>
+    </w:p>
+    <w:p>
+      <w:r>
+        <w:t xml:space="preserve">In order to let the bot shoot, you need to press the </w:t>
+      </w:r>
+      <w:r>
+        <w:t>spacebar</w:t>
+      </w:r>
+      <w:r>
+        <w:t xml:space="preserve"> </w:t>
+      </w:r>
+      <w:r>
+        <w:t>once you see “Player 2 turn …”</w:t>
+      </w:r>
+      <w:r>
+        <w:t xml:space="preserve"> </w:t>
+      </w:r>
+      <w:r>
+        <w:t>show up in the top-right corner of the screen.</w:t>
+      </w:r>
+      <w:r>
+        <w:t xml:space="preserve"> E</w:t>
+      </w:r>
+      <w:r>
+        <w:t>arlier doesn’t work, since it’s still the other person’s turn</w:t>
+      </w:r>
+      <w:r>
+        <w:t>.</w:t>
+      </w:r>
+      <w:bookmarkStart w:id="0" w:name="_GoBack"/>
+      <w:bookmarkEnd w:id="0"/>
+      <w:r>
+        <w:t xml:space="preserve"> Then</w:t>
+      </w:r>
+      <w:r>
+        <w:t xml:space="preserve"> wait up to 7 second</w:t>
+      </w:r>
+      <w:r>
+        <w:t xml:space="preserve">s </w:t>
+      </w:r>
+      <w:r>
+        <w:t xml:space="preserve">in order to </w:t>
+      </w:r>
+      <w:r>
+        <w:t xml:space="preserve">let the bot do its magic. We decided 7 seconds most was a reasonable time for the bot, since </w:t>
+      </w:r>
+      <w:r>
+        <w:t>real people would also take around this time to think about their</w:t>
+      </w:r>
+      <w:r>
+        <w:t xml:space="preserve"> </w:t>
+      </w:r>
+      <w:r>
+        <w:t>turn</w:t>
+      </w:r>
+      <w:r>
+        <w:t>.</w:t>
       </w:r>
     </w:p>
     <w:p>
@@ -334,8 +353,6 @@
           </mc:Fallback>
         </mc:AlternateContent>
       </w:r>
-      <w:bookmarkStart w:id="0" w:name="_GoBack"/>
-      <w:bookmarkEnd w:id="0"/>
     </w:p>
     <w:sectPr>
       <w:pgSz w:w="12240" w:h="15840"/>

</xml_diff>